<commit_message>
Changes for setup process
</commit_message>
<xml_diff>
--- a/FAQ 環境セットアップ.docx
+++ b/FAQ 環境セットアップ.docx
@@ -1,6 +1,6 @@
 
 <file path=word/document.xml><?xml version="1.0" encoding="utf-8"?>
-<w:document xmlns:wpc="http://schemas.microsoft.com/office/word/2010/wordprocessingCanvas" xmlns:mc="http://schemas.openxmlformats.org/markup-compatibility/2006" xmlns:o="urn:schemas-microsoft-com:office:office" xmlns:r="http://schemas.openxmlformats.org/officeDocument/2006/relationships" xmlns:m="http://schemas.openxmlformats.org/officeDocument/2006/math" xmlns:v="urn:schemas-microsoft-com:vml" xmlns:wp14="http://schemas.microsoft.com/office/word/2010/wordprocessingDrawing" xmlns:wp="http://schemas.openxmlformats.org/drawingml/2006/wordprocessingDrawing" xmlns:w10="urn:schemas-microsoft-com:office:word" xmlns:w="http://schemas.openxmlformats.org/wordprocessingml/2006/main" xmlns:w14="http://schemas.microsoft.com/office/word/2010/wordml" xmlns:w15="http://schemas.microsoft.com/office/word/2012/wordml" xmlns:wpg="http://schemas.microsoft.com/office/word/2010/wordprocessingGroup" xmlns:wpi="http://schemas.microsoft.com/office/word/2010/wordprocessingInk" xmlns:wne="http://schemas.microsoft.com/office/word/2006/wordml" xmlns:wps="http://schemas.microsoft.com/office/word/2010/wordprocessingShape" mc:Ignorable="w14 w15 wp14">
+<w:document xmlns:wpc="http://schemas.microsoft.com/office/word/2010/wordprocessingCanvas" xmlns:cx="http://schemas.microsoft.com/office/drawing/2014/chartex" xmlns:cx1="http://schemas.microsoft.com/office/drawing/2015/9/8/chartex" xmlns:cx2="http://schemas.microsoft.com/office/drawing/2015/10/21/chartex" xmlns:cx3="http://schemas.microsoft.com/office/drawing/2016/5/9/chartex" xmlns:cx4="http://schemas.microsoft.com/office/drawing/2016/5/10/chartex" xmlns:cx5="http://schemas.microsoft.com/office/drawing/2016/5/11/chartex" xmlns:mc="http://schemas.openxmlformats.org/markup-compatibility/2006" xmlns:o="urn:schemas-microsoft-com:office:office" xmlns:r="http://schemas.openxmlformats.org/officeDocument/2006/relationships" xmlns:m="http://schemas.openxmlformats.org/officeDocument/2006/math" xmlns:v="urn:schemas-microsoft-com:vml" xmlns:wp14="http://schemas.microsoft.com/office/word/2010/wordprocessingDrawing" xmlns:wp="http://schemas.openxmlformats.org/drawingml/2006/wordprocessingDrawing" xmlns:w10="urn:schemas-microsoft-com:office:word" xmlns:w="http://schemas.openxmlformats.org/wordprocessingml/2006/main" xmlns:w14="http://schemas.microsoft.com/office/word/2010/wordml" xmlns:w15="http://schemas.microsoft.com/office/word/2012/wordml" xmlns:w16se="http://schemas.microsoft.com/office/word/2015/wordml/symex" xmlns:wpg="http://schemas.microsoft.com/office/word/2010/wordprocessingGroup" xmlns:wpi="http://schemas.microsoft.com/office/word/2010/wordprocessingInk" xmlns:wne="http://schemas.microsoft.com/office/word/2006/wordml" xmlns:wps="http://schemas.microsoft.com/office/word/2010/wordprocessingShape" mc:Ignorable="w14 w15 w16se wp14">
   <w:body>
     <w:sdt>
       <w:sdtPr>
@@ -2410,8 +2410,6 @@
         <w:pStyle w:val="1"/>
       </w:pPr>
       <w:bookmarkStart w:id="0" w:name="_Toc386726969"/>
-      <w:bookmarkStart w:id="1" w:name="_GoBack"/>
-      <w:bookmarkEnd w:id="1"/>
       <w:r>
         <w:rPr>
           <w:rFonts w:hint="eastAsia"/>
@@ -2427,28 +2425,28 @@
         <w:spacing w:after="180"/>
         <w:ind w:left="480" w:hanging="480"/>
       </w:pPr>
-      <w:bookmarkStart w:id="2" w:name="_Toc386726970"/>
+      <w:bookmarkStart w:id="1" w:name="_Toc386726970"/>
       <w:r>
         <w:rPr>
           <w:rFonts w:hint="eastAsia"/>
         </w:rPr>
         <w:t>クラウドサーバのセットアップ/使用</w:t>
       </w:r>
-      <w:bookmarkEnd w:id="2"/>
+      <w:bookmarkEnd w:id="1"/>
     </w:p>
     <w:p>
       <w:pPr>
         <w:pStyle w:val="3"/>
         <w:ind w:left="420"/>
       </w:pPr>
-      <w:bookmarkStart w:id="3" w:name="_Toc386726971"/>
+      <w:bookmarkStart w:id="2" w:name="_Toc386726971"/>
       <w:r>
         <w:rPr>
           <w:rFonts w:hint="eastAsia"/>
         </w:rPr>
         <w:t>サーバー作成</w:t>
       </w:r>
-      <w:bookmarkEnd w:id="3"/>
+      <w:bookmarkEnd w:id="2"/>
     </w:p>
     <w:p>
       <w:pPr>
@@ -2959,14 +2957,14 @@
         </w:rPr>
         <w:t xml:space="preserve"> </w:t>
       </w:r>
-      <w:bookmarkStart w:id="4" w:name="_Toc386726972"/>
+      <w:bookmarkStart w:id="3" w:name="_Toc386726972"/>
       <w:r>
         <w:rPr>
           <w:rFonts w:hint="eastAsia"/>
         </w:rPr>
         <w:t>サーバーへのログイン</w:t>
       </w:r>
-      <w:bookmarkEnd w:id="4"/>
+      <w:bookmarkEnd w:id="3"/>
     </w:p>
     <w:p>
       <w:pPr>
@@ -3142,7 +3140,7 @@
     <w:p>
       <w:pPr>
         <w:rPr>
-          <w:rFonts w:ascii="メイリオ" w:hAnsi="メイリオ" w:hint="eastAsia"/>
+          <w:rFonts w:ascii="メイリオ" w:hAnsi="メイリオ"/>
           <w:lang w:eastAsia="ja-JP"/>
         </w:rPr>
       </w:pPr>
@@ -3151,7 +3149,7 @@
       <w:pPr>
         <w:ind w:leftChars="0" w:left="0"/>
         <w:rPr>
-          <w:rFonts w:ascii="メイリオ" w:hAnsi="メイリオ" w:hint="eastAsia"/>
+          <w:rFonts w:ascii="メイリオ" w:hAnsi="メイリオ"/>
           <w:i/>
           <w:lang w:eastAsia="ja-JP"/>
         </w:rPr>
@@ -3187,7 +3185,7 @@
         <w:spacing w:after="180"/>
         <w:ind w:left="480" w:hanging="480"/>
       </w:pPr>
-      <w:bookmarkStart w:id="5" w:name="_Toc386726973"/>
+      <w:bookmarkStart w:id="4" w:name="_Toc386726973"/>
       <w:r>
         <w:rPr>
           <w:rFonts w:hint="eastAsia"/>
@@ -3195,7 +3193,7 @@
         <w:lastRenderedPageBreak/>
         <w:t>Cachéのインストールと設定</w:t>
       </w:r>
-      <w:bookmarkEnd w:id="5"/>
+      <w:bookmarkEnd w:id="4"/>
     </w:p>
     <w:p>
       <w:pPr>
@@ -3206,7 +3204,7 @@
         </w:numPr>
         <w:ind w:left="420"/>
       </w:pPr>
-      <w:bookmarkStart w:id="6" w:name="_Toc386726974"/>
+      <w:bookmarkStart w:id="5" w:name="_Toc386726974"/>
       <w:r>
         <w:rPr>
           <w:rFonts w:hint="eastAsia"/>
@@ -3219,7 +3217,7 @@
         </w:rPr>
         <w:t>のインストール</w:t>
       </w:r>
-      <w:bookmarkEnd w:id="6"/>
+      <w:bookmarkEnd w:id="5"/>
     </w:p>
     <w:p>
       <w:pPr>
@@ -3689,14 +3687,14 @@
         <w:pStyle w:val="3"/>
         <w:ind w:left="420"/>
       </w:pPr>
-      <w:bookmarkStart w:id="7" w:name="_Toc386726975"/>
+      <w:bookmarkStart w:id="6" w:name="_Toc386726975"/>
       <w:r>
         <w:rPr>
           <w:rFonts w:hint="eastAsia"/>
         </w:rPr>
         <w:t>設定</w:t>
       </w:r>
-      <w:bookmarkEnd w:id="7"/>
+      <w:bookmarkEnd w:id="6"/>
     </w:p>
     <w:p>
       <w:pPr>
@@ -4459,14 +4457,14 @@
         <w:pStyle w:val="3"/>
         <w:ind w:left="420" w:hangingChars="200"/>
       </w:pPr>
-      <w:bookmarkStart w:id="8" w:name="_Toc386726976"/>
+      <w:bookmarkStart w:id="7" w:name="_Toc386726976"/>
       <w:r>
         <w:rPr>
           <w:rFonts w:hint="eastAsia"/>
         </w:rPr>
         <w:t>ユーザーの作成と設定</w:t>
       </w:r>
-      <w:bookmarkEnd w:id="8"/>
+      <w:bookmarkEnd w:id="7"/>
     </w:p>
     <w:p>
       <w:pPr>
@@ -4645,7 +4643,7 @@
         <w:pStyle w:val="3"/>
         <w:ind w:left="420"/>
       </w:pPr>
-      <w:bookmarkStart w:id="9" w:name="_Toc386726977"/>
+      <w:bookmarkStart w:id="8" w:name="_Toc386726977"/>
       <w:r>
         <w:rPr>
           <w:rFonts w:hint="eastAsia"/>
@@ -4659,7 +4657,7 @@
         </w:rPr>
         <w:t>関連の設定</w:t>
       </w:r>
-      <w:bookmarkEnd w:id="9"/>
+      <w:bookmarkEnd w:id="8"/>
     </w:p>
     <w:p>
       <w:pPr>
@@ -5117,77 +5115,6 @@
     </w:p>
     <w:p>
       <w:pPr>
-        <w:pStyle w:val="3"/>
-      </w:pPr>
-      <w:r>
-        <w:rPr>
-          <w:rFonts w:hint="eastAsia"/>
-          <w:highlight w:val="lightGray"/>
-        </w:rPr>
-        <w:t>Mecab</w:t>
-      </w:r>
-      <w:r>
-        <w:rPr>
-          <w:rFonts w:hint="eastAsia"/>
-          <w:highlight w:val="lightGray"/>
-        </w:rPr>
-        <w:t>のインストール</w:t>
-      </w:r>
-    </w:p>
-    <w:p>
-      <w:pPr>
-        <w:rPr>
-          <w:lang w:eastAsia="ja-JP"/>
-        </w:rPr>
-      </w:pPr>
-    </w:p>
-    <w:p>
-      <w:pPr>
-        <w:rPr>
-          <w:lang w:eastAsia="ja-JP"/>
-        </w:rPr>
-      </w:pPr>
-      <w:hyperlink r:id="rId13" w:history="1">
-        <w:r>
-          <w:rPr>
-            <w:rStyle w:val="a8"/>
-            <w:rFonts w:hint="eastAsia"/>
-            <w:lang w:eastAsia="ja-JP"/>
-          </w:rPr>
-          <w:t>\\</w:t>
-        </w:r>
-        <w:r>
-          <w:rPr>
-            <w:rStyle w:val="a8"/>
-            <w:lang w:eastAsia="ja-JP"/>
-          </w:rPr>
-          <w:t>J</w:t>
-        </w:r>
-        <w:r>
-          <w:rPr>
-            <w:rStyle w:val="a8"/>
-            <w:rFonts w:hint="eastAsia"/>
-            <w:lang w:eastAsia="ja-JP"/>
-          </w:rPr>
-          <w:t>pnfilesrv\public\dept\saleseng\samples\freetext\Mecab\v2\reame.txt</w:t>
-        </w:r>
-      </w:hyperlink>
-      <w:r>
-        <w:rPr>
-          <w:rFonts w:hint="eastAsia"/>
-          <w:lang w:eastAsia="ja-JP"/>
-        </w:rPr>
-        <w:t>を参照の事</w:t>
-      </w:r>
-      <w:r>
-        <w:rPr>
-          <w:lang w:eastAsia="ja-JP"/>
-        </w:rPr>
-        <w:br/>
-      </w:r>
-    </w:p>
-    <w:p>
-      <w:pPr>
         <w:rPr>
           <w:rFonts w:ascii="メイリオ" w:hAnsi="メイリオ"/>
           <w:b/>
@@ -5225,7 +5152,7 @@
       <w:pPr>
         <w:pStyle w:val="1"/>
       </w:pPr>
-      <w:bookmarkStart w:id="10" w:name="_Toc386726978"/>
+      <w:bookmarkStart w:id="9" w:name="_Toc386726978"/>
       <w:r>
         <w:rPr>
           <w:rFonts w:hint="eastAsia"/>
@@ -5233,7 +5160,7 @@
         <w:lastRenderedPageBreak/>
         <w:t>メンテナンス</w:t>
       </w:r>
-      <w:bookmarkEnd w:id="10"/>
+      <w:bookmarkEnd w:id="9"/>
     </w:p>
     <w:p>
       <w:pPr>
@@ -5245,14 +5172,14 @@
         <w:spacing w:after="180"/>
         <w:ind w:left="480" w:hangingChars="200" w:hanging="480"/>
       </w:pPr>
-      <w:bookmarkStart w:id="11" w:name="_Toc386726979"/>
+      <w:bookmarkStart w:id="10" w:name="_Toc386726979"/>
       <w:r>
         <w:rPr>
           <w:rFonts w:hint="eastAsia"/>
         </w:rPr>
         <w:t>環境について</w:t>
       </w:r>
-      <w:bookmarkEnd w:id="11"/>
+      <w:bookmarkEnd w:id="10"/>
     </w:p>
     <w:p>
       <w:pPr>
@@ -5266,7 +5193,7 @@
           <w:szCs w:val="21"/>
         </w:rPr>
       </w:pPr>
-      <w:bookmarkStart w:id="12" w:name="_Toc386726980"/>
+      <w:bookmarkStart w:id="11" w:name="_Toc386726980"/>
       <w:r>
         <w:rPr>
           <w:rFonts w:hint="eastAsia"/>
@@ -5281,7 +5208,7 @@
         </w:rPr>
         <w:t>サーバ上</w:t>
       </w:r>
-      <w:bookmarkEnd w:id="12"/>
+      <w:bookmarkEnd w:id="11"/>
     </w:p>
     <w:p>
       <w:pPr>
@@ -5393,7 +5320,7 @@
           <w:szCs w:val="21"/>
         </w:rPr>
       </w:pPr>
-      <w:bookmarkStart w:id="13" w:name="_Toc386726981"/>
+      <w:bookmarkStart w:id="12" w:name="_Toc386726981"/>
       <w:r>
         <w:rPr>
           <w:szCs w:val="21"/>
@@ -5414,7 +5341,7 @@
         </w:rPr>
         <w:t>上</w:t>
       </w:r>
-      <w:bookmarkEnd w:id="13"/>
+      <w:bookmarkEnd w:id="12"/>
     </w:p>
     <w:p>
       <w:pPr>
@@ -5687,7 +5614,13 @@
           <w:rFonts w:hint="eastAsia"/>
           <w:lang w:eastAsia="ja-JP"/>
         </w:rPr>
-        <w:t>Installer.xml</w:t>
+        <w:t>Installer.</w:t>
+      </w:r>
+      <w:r>
+        <w:rPr>
+          <w:lang w:eastAsia="ja-JP"/>
+        </w:rPr>
+        <w:t>cls</w:t>
       </w:r>
       <w:r>
         <w:rPr>
@@ -5708,7 +5641,7 @@
           <w:rFonts w:hint="eastAsia"/>
           <w:lang w:eastAsia="ja-JP"/>
         </w:rPr>
-        <w:t>Installer.xml</w:t>
+        <w:t>Installer.cls</w:t>
       </w:r>
       <w:r>
         <w:rPr>
@@ -5743,20 +5676,7 @@
         <w:rPr>
           <w:lang w:eastAsia="ja-JP"/>
         </w:rPr>
-        <w:t>FAQAllFunc.xml</w:t>
-      </w:r>
-      <w:r>
-        <w:rPr>
-          <w:lang w:eastAsia="ja-JP"/>
-        </w:rPr>
-        <w:t xml:space="preserve"> / </w:t>
-      </w:r>
-      <w:r>
-        <w:rPr>
-          <w:rFonts w:hint="eastAsia"/>
-          <w:lang w:eastAsia="ja-JP"/>
-        </w:rPr>
-        <w:t>FAQRefOnly.xml</w:t>
+        <w:t>FAQ/*.cls FAQ/*.csp</w:t>
       </w:r>
       <w:r>
         <w:rPr>
@@ -5779,6 +5699,74 @@
         </w:rPr>
         <w:t>、添付ファイルの配置</w:t>
       </w:r>
+    </w:p>
+    <w:p>
+      <w:pPr>
+        <w:ind w:firstLine="273"/>
+        <w:rPr>
+          <w:lang w:eastAsia="ja-JP"/>
+        </w:rPr>
+      </w:pPr>
+      <w:r>
+        <w:rPr>
+          <w:rFonts w:hint="eastAsia"/>
+          <w:lang w:eastAsia="ja-JP"/>
+        </w:rPr>
+        <w:t>・</w:t>
+      </w:r>
+      <w:r>
+        <w:rPr>
+          <w:rFonts w:hint="eastAsia"/>
+          <w:lang w:eastAsia="ja-JP"/>
+        </w:rPr>
+        <w:t>cls</w:t>
+      </w:r>
+      <w:r>
+        <w:rPr>
+          <w:rFonts w:hint="eastAsia"/>
+          <w:lang w:eastAsia="ja-JP"/>
+        </w:rPr>
+        <w:t>ファイルは差分またはフルで</w:t>
+      </w:r>
+      <w:r>
+        <w:rPr>
+          <w:rFonts w:hint="eastAsia"/>
+          <w:lang w:eastAsia="ja-JP"/>
+        </w:rPr>
+        <w:t>GitHub</w:t>
+      </w:r>
+      <w:r>
+        <w:rPr>
+          <w:rFonts w:hint="eastAsia"/>
+          <w:lang w:eastAsia="ja-JP"/>
+        </w:rPr>
+        <w:t>からダウンロード</w:t>
+      </w:r>
+    </w:p>
+    <w:p>
+      <w:pPr>
+        <w:ind w:firstLine="273"/>
+        <w:rPr>
+          <w:rFonts w:hint="eastAsia"/>
+          <w:lang w:eastAsia="ja-JP"/>
+        </w:rPr>
+      </w:pPr>
+      <w:r>
+        <w:rPr>
+          <w:rFonts w:hint="eastAsia"/>
+          <w:lang w:eastAsia="ja-JP"/>
+        </w:rPr>
+        <w:t xml:space="preserve">　</w:t>
+      </w:r>
+      <w:hyperlink r:id="rId13" w:history="1">
+        <w:r>
+          <w:rPr>
+            <w:rStyle w:val="a8"/>
+            <w:lang w:eastAsia="ja-JP"/>
+          </w:rPr>
+          <w:t>https://github.com/wolfman0719/isjfaq</w:t>
+        </w:r>
+      </w:hyperlink>
     </w:p>
     <w:p>
       <w:pPr>
@@ -6465,30 +6453,8 @@
         </w:rPr>
         <w:t>を使用</w:t>
       </w:r>
-    </w:p>
-    <w:p>
-      <w:pPr>
-        <w:snapToGrid/>
-        <w:spacing w:line="240" w:lineRule="auto"/>
-        <w:ind w:leftChars="0" w:left="0"/>
-        <w:rPr>
-          <w:lang w:eastAsia="ja-JP"/>
-        </w:rPr>
-      </w:pPr>
-      <w:r>
-        <w:rPr>
-          <w:lang w:eastAsia="ja-JP"/>
-        </w:rPr>
-        <w:br w:type="page"/>
-      </w:r>
-    </w:p>
-    <w:p>
-      <w:pPr>
-        <w:ind w:leftChars="0" w:left="528" w:firstLine="312"/>
-        <w:rPr>
-          <w:lang w:eastAsia="ja-JP"/>
-        </w:rPr>
-      </w:pPr>
+      <w:bookmarkStart w:id="13" w:name="_GoBack"/>
+      <w:bookmarkEnd w:id="13"/>
     </w:p>
     <w:p>
       <w:pPr>
@@ -6506,6 +6472,7 @@
           <w:rFonts w:hint="eastAsia"/>
           <w:lang w:eastAsia="ja-JP"/>
         </w:rPr>
+        <w:lastRenderedPageBreak/>
         <w:t>セットアップタイプを選択</w:t>
       </w:r>
     </w:p>
@@ -6926,7 +6893,7 @@
           <w:rFonts w:hint="eastAsia"/>
           <w:lang w:eastAsia="ja-JP"/>
         </w:rPr>
-        <w:t>.xml</w:t>
+        <w:t>.cls</w:t>
       </w:r>
       <w:r>
         <w:rPr>
@@ -7024,6 +6991,14 @@
     <w:p>
       <w:pPr>
         <w:rPr>
+          <w:rFonts w:hint="eastAsia"/>
+          <w:lang w:eastAsia="ja-JP"/>
+        </w:rPr>
+      </w:pPr>
+    </w:p>
+    <w:p>
+      <w:pPr>
+        <w:rPr>
           <w:lang w:eastAsia="ja-JP"/>
         </w:rPr>
       </w:pPr>
@@ -7036,128 +7011,16 @@
       </w:r>
       <w:r>
         <w:rPr>
-          <w:lang w:eastAsia="ja-JP"/>
-        </w:rPr>
-        <w:t>FAQAllFunc</w:t>
-      </w:r>
-      <w:r>
-        <w:rPr>
-          <w:rFonts w:hint="eastAsia"/>
-          <w:lang w:eastAsia="ja-JP"/>
-        </w:rPr>
-        <w:t>.xml</w:t>
-      </w:r>
-      <w:r>
-        <w:rPr>
-          <w:rFonts w:hint="eastAsia"/>
-          <w:lang w:eastAsia="ja-JP"/>
-        </w:rPr>
-        <w:t>：すべての機能のソースを含んだ</w:t>
-      </w:r>
-      <w:r>
-        <w:rPr>
-          <w:rFonts w:hint="eastAsia"/>
-          <w:lang w:eastAsia="ja-JP"/>
-        </w:rPr>
-        <w:t>xml</w:t>
-      </w:r>
-      <w:r>
-        <w:rPr>
-          <w:rFonts w:hint="eastAsia"/>
-          <w:lang w:eastAsia="ja-JP"/>
-        </w:rPr>
-        <w:t>。</w:t>
-      </w:r>
-      <w:r>
-        <w:rPr>
-          <w:rFonts w:hint="eastAsia"/>
-          <w:lang w:eastAsia="ja-JP"/>
-        </w:rPr>
-        <w:t>jpnfilesrv</w:t>
-      </w:r>
-      <w:r>
-        <w:rPr>
-          <w:rFonts w:hint="eastAsia"/>
-          <w:lang w:eastAsia="ja-JP"/>
-        </w:rPr>
-        <w:t>反映用。</w:t>
-      </w:r>
-    </w:p>
-    <w:p>
-      <w:pPr>
-        <w:rPr>
-          <w:lang w:eastAsia="ja-JP"/>
-        </w:rPr>
-      </w:pPr>
-      <w:r>
-        <w:rPr>
-          <w:rFonts w:hint="eastAsia"/>
-          <w:lang w:eastAsia="ja-JP"/>
-        </w:rPr>
-        <w:t>・</w:t>
-      </w:r>
-      <w:r>
-        <w:rPr>
-          <w:rFonts w:hint="eastAsia"/>
-          <w:lang w:eastAsia="ja-JP"/>
-        </w:rPr>
-        <w:t>FAQRefOnly.xml</w:t>
-      </w:r>
-      <w:r>
-        <w:rPr>
-          <w:rFonts w:hint="eastAsia"/>
-          <w:lang w:eastAsia="ja-JP"/>
-        </w:rPr>
-        <w:t>：参照用に必要なものだけを含んだ</w:t>
-      </w:r>
-      <w:r>
-        <w:rPr>
-          <w:rFonts w:hint="eastAsia"/>
-          <w:lang w:eastAsia="ja-JP"/>
-        </w:rPr>
-        <w:t>xml</w:t>
-      </w:r>
-      <w:r>
-        <w:rPr>
-          <w:rFonts w:hint="eastAsia"/>
-          <w:lang w:eastAsia="ja-JP"/>
-        </w:rPr>
-        <w:t>。</w:t>
-      </w:r>
-      <w:r>
-        <w:rPr>
-          <w:rFonts w:hint="eastAsia"/>
-          <w:lang w:eastAsia="ja-JP"/>
-        </w:rPr>
-        <w:t>Cloud</w:t>
-      </w:r>
-      <w:r>
-        <w:rPr>
-          <w:rFonts w:hint="eastAsia"/>
-          <w:lang w:eastAsia="ja-JP"/>
-        </w:rPr>
-        <w:t>反映用。</w:t>
-      </w:r>
-    </w:p>
-    <w:p>
-      <w:pPr>
-        <w:rPr>
-          <w:lang w:eastAsia="ja-JP"/>
-        </w:rPr>
-      </w:pPr>
-      <w:r>
-        <w:rPr>
-          <w:rFonts w:hint="eastAsia"/>
-          <w:lang w:eastAsia="ja-JP"/>
-        </w:rPr>
-        <w:t>・</w:t>
-      </w:r>
-      <w:r>
-        <w:rPr>
-          <w:rFonts w:hint="eastAsia"/>
-          <w:lang w:eastAsia="ja-JP"/>
-        </w:rPr>
-        <w:t>Installer.xml</w:t>
+          <w:rFonts w:hint="eastAsia"/>
+          <w:lang w:eastAsia="ja-JP"/>
+        </w:rPr>
+        <w:t>Installer.</w:t>
+      </w:r>
+      <w:r>
+        <w:rPr>
+          <w:lang w:eastAsia="ja-JP"/>
+        </w:rPr>
+        <w:t>cls</w:t>
       </w:r>
       <w:r>
         <w:rPr>
@@ -7171,7 +7034,7 @@
           <w:rFonts w:hint="eastAsia"/>
           <w:lang w:eastAsia="ja-JP"/>
         </w:rPr>
-        <w:t>xml</w:t>
+        <w:t>cls</w:t>
       </w:r>
       <w:r>
         <w:rPr>
@@ -7638,46 +7501,46 @@
           <w:rFonts w:ascii="メイリオ" w:hAnsi="メイリオ"/>
           <w:lang w:eastAsia="ja-JP"/>
         </w:rPr>
+        <w:t>http://</w:t>
+      </w:r>
+      <w:r>
+        <w:rPr>
+          <w:rFonts w:ascii="メイリオ" w:hAnsi="メイリオ" w:hint="eastAsia"/>
+          <w:lang w:eastAsia="ja-JP"/>
+        </w:rPr>
+        <w:t xml:space="preserve"> ip address </w:t>
+      </w:r>
+      <w:r>
+        <w:rPr>
+          <w:rFonts w:ascii="メイリオ" w:hAnsi="メイリオ"/>
+          <w:lang w:eastAsia="ja-JP"/>
+        </w:rPr>
+        <w:t>:57772/csp/user/%25UnitTest.Portal.Indices.cls?Index=4</w:t>
+      </w:r>
+    </w:p>
+    <w:p>
+      <w:pPr>
+        <w:ind w:left="777" w:hangingChars="100" w:hanging="210"/>
+        <w:rPr>
+          <w:rFonts w:ascii="メイリオ" w:hAnsi="メイリオ"/>
+          <w:lang w:eastAsia="ja-JP"/>
+        </w:rPr>
+      </w:pPr>
+    </w:p>
+    <w:p>
+      <w:pPr>
+        <w:ind w:left="777" w:hangingChars="100" w:hanging="210"/>
+        <w:rPr>
+          <w:rFonts w:ascii="メイリオ" w:hAnsi="メイリオ"/>
+          <w:lang w:eastAsia="ja-JP"/>
+        </w:rPr>
+      </w:pPr>
+      <w:r>
+        <w:rPr>
+          <w:rFonts w:ascii="メイリオ" w:hAnsi="メイリオ" w:hint="eastAsia"/>
+          <w:lang w:eastAsia="ja-JP"/>
+        </w:rPr>
         <w:lastRenderedPageBreak/>
-        <w:t>http://</w:t>
-      </w:r>
-      <w:r>
-        <w:rPr>
-          <w:rFonts w:ascii="メイリオ" w:hAnsi="メイリオ" w:hint="eastAsia"/>
-          <w:lang w:eastAsia="ja-JP"/>
-        </w:rPr>
-        <w:t xml:space="preserve"> ip address </w:t>
-      </w:r>
-      <w:r>
-        <w:rPr>
-          <w:rFonts w:ascii="メイリオ" w:hAnsi="メイリオ"/>
-          <w:lang w:eastAsia="ja-JP"/>
-        </w:rPr>
-        <w:t>:57772/csp/user/%25UnitTest.Portal.Indices.cls?Index=4</w:t>
-      </w:r>
-    </w:p>
-    <w:p>
-      <w:pPr>
-        <w:ind w:left="777" w:hangingChars="100" w:hanging="210"/>
-        <w:rPr>
-          <w:rFonts w:ascii="メイリオ" w:hAnsi="メイリオ"/>
-          <w:lang w:eastAsia="ja-JP"/>
-        </w:rPr>
-      </w:pPr>
-    </w:p>
-    <w:p>
-      <w:pPr>
-        <w:ind w:left="777" w:hangingChars="100" w:hanging="210"/>
-        <w:rPr>
-          <w:rFonts w:ascii="メイリオ" w:hAnsi="メイリオ"/>
-          <w:lang w:eastAsia="ja-JP"/>
-        </w:rPr>
-      </w:pPr>
-      <w:r>
-        <w:rPr>
-          <w:rFonts w:ascii="メイリオ" w:hAnsi="メイリオ" w:hint="eastAsia"/>
-          <w:lang w:eastAsia="ja-JP"/>
-        </w:rPr>
         <w:t>テストの失敗がないことを確認</w:t>
       </w:r>
     </w:p>
@@ -8791,7 +8654,7 @@
 </file>
 
 <file path=word/endnotes.xml><?xml version="1.0" encoding="utf-8"?>
-<w:endnotes xmlns:wpc="http://schemas.microsoft.com/office/word/2010/wordprocessingCanvas" xmlns:mc="http://schemas.openxmlformats.org/markup-compatibility/2006" xmlns:o="urn:schemas-microsoft-com:office:office" xmlns:r="http://schemas.openxmlformats.org/officeDocument/2006/relationships" xmlns:m="http://schemas.openxmlformats.org/officeDocument/2006/math" xmlns:v="urn:schemas-microsoft-com:vml" xmlns:wp14="http://schemas.microsoft.com/office/word/2010/wordprocessingDrawing" xmlns:wp="http://schemas.openxmlformats.org/drawingml/2006/wordprocessingDrawing" xmlns:w10="urn:schemas-microsoft-com:office:word" xmlns:w="http://schemas.openxmlformats.org/wordprocessingml/2006/main" xmlns:w14="http://schemas.microsoft.com/office/word/2010/wordml" xmlns:w15="http://schemas.microsoft.com/office/word/2012/wordml" xmlns:wpg="http://schemas.microsoft.com/office/word/2010/wordprocessingGroup" xmlns:wpi="http://schemas.microsoft.com/office/word/2010/wordprocessingInk" xmlns:wne="http://schemas.microsoft.com/office/word/2006/wordml" xmlns:wps="http://schemas.microsoft.com/office/word/2010/wordprocessingShape" mc:Ignorable="w14 w15 wp14">
+<w:endnotes xmlns:wpc="http://schemas.microsoft.com/office/word/2010/wordprocessingCanvas" xmlns:cx="http://schemas.microsoft.com/office/drawing/2014/chartex" xmlns:cx1="http://schemas.microsoft.com/office/drawing/2015/9/8/chartex" xmlns:cx2="http://schemas.microsoft.com/office/drawing/2015/10/21/chartex" xmlns:cx3="http://schemas.microsoft.com/office/drawing/2016/5/9/chartex" xmlns:cx4="http://schemas.microsoft.com/office/drawing/2016/5/10/chartex" xmlns:cx5="http://schemas.microsoft.com/office/drawing/2016/5/11/chartex" xmlns:mc="http://schemas.openxmlformats.org/markup-compatibility/2006" xmlns:o="urn:schemas-microsoft-com:office:office" xmlns:r="http://schemas.openxmlformats.org/officeDocument/2006/relationships" xmlns:m="http://schemas.openxmlformats.org/officeDocument/2006/math" xmlns:v="urn:schemas-microsoft-com:vml" xmlns:wp14="http://schemas.microsoft.com/office/word/2010/wordprocessingDrawing" xmlns:wp="http://schemas.openxmlformats.org/drawingml/2006/wordprocessingDrawing" xmlns:w10="urn:schemas-microsoft-com:office:word" xmlns:w="http://schemas.openxmlformats.org/wordprocessingml/2006/main" xmlns:w14="http://schemas.microsoft.com/office/word/2010/wordml" xmlns:w15="http://schemas.microsoft.com/office/word/2012/wordml" xmlns:w16se="http://schemas.microsoft.com/office/word/2015/wordml/symex" xmlns:wpg="http://schemas.microsoft.com/office/word/2010/wordprocessingGroup" xmlns:wpi="http://schemas.microsoft.com/office/word/2010/wordprocessingInk" xmlns:wne="http://schemas.microsoft.com/office/word/2006/wordml" xmlns:wps="http://schemas.microsoft.com/office/word/2010/wordprocessingShape" mc:Ignorable="w14 w15 w16se wp14">
   <w:endnote w:type="separator" w:id="-1">
     <w:p>
       <w:pPr>
@@ -8816,7 +8679,7 @@
 </file>
 
 <file path=word/footer1.xml><?xml version="1.0" encoding="utf-8"?>
-<w:ftr xmlns:wpc="http://schemas.microsoft.com/office/word/2010/wordprocessingCanvas" xmlns:mc="http://schemas.openxmlformats.org/markup-compatibility/2006" xmlns:o="urn:schemas-microsoft-com:office:office" xmlns:r="http://schemas.openxmlformats.org/officeDocument/2006/relationships" xmlns:m="http://schemas.openxmlformats.org/officeDocument/2006/math" xmlns:v="urn:schemas-microsoft-com:vml" xmlns:wp14="http://schemas.microsoft.com/office/word/2010/wordprocessingDrawing" xmlns:wp="http://schemas.openxmlformats.org/drawingml/2006/wordprocessingDrawing" xmlns:w10="urn:schemas-microsoft-com:office:word" xmlns:w="http://schemas.openxmlformats.org/wordprocessingml/2006/main" xmlns:w14="http://schemas.microsoft.com/office/word/2010/wordml" xmlns:w15="http://schemas.microsoft.com/office/word/2012/wordml" xmlns:wpg="http://schemas.microsoft.com/office/word/2010/wordprocessingGroup" xmlns:wpi="http://schemas.microsoft.com/office/word/2010/wordprocessingInk" xmlns:wne="http://schemas.microsoft.com/office/word/2006/wordml" xmlns:wps="http://schemas.microsoft.com/office/word/2010/wordprocessingShape" mc:Ignorable="w14 w15 wp14">
+<w:ftr xmlns:wpc="http://schemas.microsoft.com/office/word/2010/wordprocessingCanvas" xmlns:cx="http://schemas.microsoft.com/office/drawing/2014/chartex" xmlns:cx1="http://schemas.microsoft.com/office/drawing/2015/9/8/chartex" xmlns:cx2="http://schemas.microsoft.com/office/drawing/2015/10/21/chartex" xmlns:cx3="http://schemas.microsoft.com/office/drawing/2016/5/9/chartex" xmlns:cx4="http://schemas.microsoft.com/office/drawing/2016/5/10/chartex" xmlns:cx5="http://schemas.microsoft.com/office/drawing/2016/5/11/chartex" xmlns:mc="http://schemas.openxmlformats.org/markup-compatibility/2006" xmlns:o="urn:schemas-microsoft-com:office:office" xmlns:r="http://schemas.openxmlformats.org/officeDocument/2006/relationships" xmlns:m="http://schemas.openxmlformats.org/officeDocument/2006/math" xmlns:v="urn:schemas-microsoft-com:vml" xmlns:wp14="http://schemas.microsoft.com/office/word/2010/wordprocessingDrawing" xmlns:wp="http://schemas.openxmlformats.org/drawingml/2006/wordprocessingDrawing" xmlns:w10="urn:schemas-microsoft-com:office:word" xmlns:w="http://schemas.openxmlformats.org/wordprocessingml/2006/main" xmlns:w14="http://schemas.microsoft.com/office/word/2010/wordml" xmlns:w15="http://schemas.microsoft.com/office/word/2012/wordml" xmlns:w16se="http://schemas.microsoft.com/office/word/2015/wordml/symex" xmlns:wpg="http://schemas.microsoft.com/office/word/2010/wordprocessingGroup" xmlns:wpi="http://schemas.microsoft.com/office/word/2010/wordprocessingInk" xmlns:wne="http://schemas.microsoft.com/office/word/2006/wordml" xmlns:wps="http://schemas.microsoft.com/office/word/2010/wordprocessingShape" mc:Ignorable="w14 w15 w16se wp14">
   <w:sdt>
     <w:sdtPr>
       <w:id w:val="276792735"/>
@@ -8846,7 +8709,7 @@
             <w:noProof/>
             <w:lang w:val="ja-JP"/>
           </w:rPr>
-          <w:t>1</w:t>
+          <w:t>9</w:t>
         </w:r>
         <w:r>
           <w:rPr>
@@ -8862,7 +8725,7 @@
 </file>
 
 <file path=word/footnotes.xml><?xml version="1.0" encoding="utf-8"?>
-<w:footnotes xmlns:wpc="http://schemas.microsoft.com/office/word/2010/wordprocessingCanvas" xmlns:mc="http://schemas.openxmlformats.org/markup-compatibility/2006" xmlns:o="urn:schemas-microsoft-com:office:office" xmlns:r="http://schemas.openxmlformats.org/officeDocument/2006/relationships" xmlns:m="http://schemas.openxmlformats.org/officeDocument/2006/math" xmlns:v="urn:schemas-microsoft-com:vml" xmlns:wp14="http://schemas.microsoft.com/office/word/2010/wordprocessingDrawing" xmlns:wp="http://schemas.openxmlformats.org/drawingml/2006/wordprocessingDrawing" xmlns:w10="urn:schemas-microsoft-com:office:word" xmlns:w="http://schemas.openxmlformats.org/wordprocessingml/2006/main" xmlns:w14="http://schemas.microsoft.com/office/word/2010/wordml" xmlns:w15="http://schemas.microsoft.com/office/word/2012/wordml" xmlns:wpg="http://schemas.microsoft.com/office/word/2010/wordprocessingGroup" xmlns:wpi="http://schemas.microsoft.com/office/word/2010/wordprocessingInk" xmlns:wne="http://schemas.microsoft.com/office/word/2006/wordml" xmlns:wps="http://schemas.microsoft.com/office/word/2010/wordprocessingShape" mc:Ignorable="w14 w15 wp14">
+<w:footnotes xmlns:wpc="http://schemas.microsoft.com/office/word/2010/wordprocessingCanvas" xmlns:cx="http://schemas.microsoft.com/office/drawing/2014/chartex" xmlns:cx1="http://schemas.microsoft.com/office/drawing/2015/9/8/chartex" xmlns:cx2="http://schemas.microsoft.com/office/drawing/2015/10/21/chartex" xmlns:cx3="http://schemas.microsoft.com/office/drawing/2016/5/9/chartex" xmlns:cx4="http://schemas.microsoft.com/office/drawing/2016/5/10/chartex" xmlns:cx5="http://schemas.microsoft.com/office/drawing/2016/5/11/chartex" xmlns:mc="http://schemas.openxmlformats.org/markup-compatibility/2006" xmlns:o="urn:schemas-microsoft-com:office:office" xmlns:r="http://schemas.openxmlformats.org/officeDocument/2006/relationships" xmlns:m="http://schemas.openxmlformats.org/officeDocument/2006/math" xmlns:v="urn:schemas-microsoft-com:vml" xmlns:wp14="http://schemas.microsoft.com/office/word/2010/wordprocessingDrawing" xmlns:wp="http://schemas.openxmlformats.org/drawingml/2006/wordprocessingDrawing" xmlns:w10="urn:schemas-microsoft-com:office:word" xmlns:w="http://schemas.openxmlformats.org/wordprocessingml/2006/main" xmlns:w14="http://schemas.microsoft.com/office/word/2010/wordml" xmlns:w15="http://schemas.microsoft.com/office/word/2012/wordml" xmlns:w16se="http://schemas.microsoft.com/office/word/2015/wordml/symex" xmlns:wpg="http://schemas.microsoft.com/office/word/2010/wordprocessingGroup" xmlns:wpi="http://schemas.microsoft.com/office/word/2010/wordprocessingInk" xmlns:wne="http://schemas.microsoft.com/office/word/2006/wordml" xmlns:wps="http://schemas.microsoft.com/office/word/2010/wordprocessingShape" mc:Ignorable="w14 w15 w16se wp14">
   <w:footnote w:type="separator" w:id="-1">
     <w:p>
       <w:pPr>
@@ -8887,7 +8750,7 @@
 </file>
 
 <file path=word/header1.xml><?xml version="1.0" encoding="utf-8"?>
-<w:hdr xmlns:wpc="http://schemas.microsoft.com/office/word/2010/wordprocessingCanvas" xmlns:mc="http://schemas.openxmlformats.org/markup-compatibility/2006" xmlns:o="urn:schemas-microsoft-com:office:office" xmlns:r="http://schemas.openxmlformats.org/officeDocument/2006/relationships" xmlns:m="http://schemas.openxmlformats.org/officeDocument/2006/math" xmlns:v="urn:schemas-microsoft-com:vml" xmlns:wp14="http://schemas.microsoft.com/office/word/2010/wordprocessingDrawing" xmlns:wp="http://schemas.openxmlformats.org/drawingml/2006/wordprocessingDrawing" xmlns:w10="urn:schemas-microsoft-com:office:word" xmlns:w="http://schemas.openxmlformats.org/wordprocessingml/2006/main" xmlns:w14="http://schemas.microsoft.com/office/word/2010/wordml" xmlns:w15="http://schemas.microsoft.com/office/word/2012/wordml" xmlns:wpg="http://schemas.microsoft.com/office/word/2010/wordprocessingGroup" xmlns:wpi="http://schemas.microsoft.com/office/word/2010/wordprocessingInk" xmlns:wne="http://schemas.microsoft.com/office/word/2006/wordml" xmlns:wps="http://schemas.microsoft.com/office/word/2010/wordprocessingShape" mc:Ignorable="w14 w15 wp14">
+<w:hdr xmlns:wpc="http://schemas.microsoft.com/office/word/2010/wordprocessingCanvas" xmlns:cx="http://schemas.microsoft.com/office/drawing/2014/chartex" xmlns:cx1="http://schemas.microsoft.com/office/drawing/2015/9/8/chartex" xmlns:cx2="http://schemas.microsoft.com/office/drawing/2015/10/21/chartex" xmlns:cx3="http://schemas.microsoft.com/office/drawing/2016/5/9/chartex" xmlns:cx4="http://schemas.microsoft.com/office/drawing/2016/5/10/chartex" xmlns:cx5="http://schemas.microsoft.com/office/drawing/2016/5/11/chartex" xmlns:mc="http://schemas.openxmlformats.org/markup-compatibility/2006" xmlns:o="urn:schemas-microsoft-com:office:office" xmlns:r="http://schemas.openxmlformats.org/officeDocument/2006/relationships" xmlns:m="http://schemas.openxmlformats.org/officeDocument/2006/math" xmlns:v="urn:schemas-microsoft-com:vml" xmlns:wp14="http://schemas.microsoft.com/office/word/2010/wordprocessingDrawing" xmlns:wp="http://schemas.openxmlformats.org/drawingml/2006/wordprocessingDrawing" xmlns:w10="urn:schemas-microsoft-com:office:word" xmlns:w="http://schemas.openxmlformats.org/wordprocessingml/2006/main" xmlns:w14="http://schemas.microsoft.com/office/word/2010/wordml" xmlns:w15="http://schemas.microsoft.com/office/word/2012/wordml" xmlns:w16se="http://schemas.microsoft.com/office/word/2015/wordml/symex" xmlns:wpg="http://schemas.microsoft.com/office/word/2010/wordprocessingGroup" xmlns:wpi="http://schemas.microsoft.com/office/word/2010/wordprocessingInk" xmlns:wne="http://schemas.microsoft.com/office/word/2006/wordml" xmlns:wps="http://schemas.microsoft.com/office/word/2010/wordprocessingShape" mc:Ignorable="w14 w15 w16se wp14">
   <w:p>
     <w:pPr>
       <w:pStyle w:val="a4"/>
@@ -8915,7 +8778,7 @@
 </file>
 
 <file path=word/numbering.xml><?xml version="1.0" encoding="utf-8"?>
-<w:numbering xmlns:wpc="http://schemas.microsoft.com/office/word/2010/wordprocessingCanvas" xmlns:mc="http://schemas.openxmlformats.org/markup-compatibility/2006" xmlns:o="urn:schemas-microsoft-com:office:office" xmlns:r="http://schemas.openxmlformats.org/officeDocument/2006/relationships" xmlns:m="http://schemas.openxmlformats.org/officeDocument/2006/math" xmlns:v="urn:schemas-microsoft-com:vml" xmlns:wp14="http://schemas.microsoft.com/office/word/2010/wordprocessingDrawing" xmlns:wp="http://schemas.openxmlformats.org/drawingml/2006/wordprocessingDrawing" xmlns:w10="urn:schemas-microsoft-com:office:word" xmlns:w="http://schemas.openxmlformats.org/wordprocessingml/2006/main" xmlns:w14="http://schemas.microsoft.com/office/word/2010/wordml" xmlns:w15="http://schemas.microsoft.com/office/word/2012/wordml" xmlns:wpg="http://schemas.microsoft.com/office/word/2010/wordprocessingGroup" xmlns:wpi="http://schemas.microsoft.com/office/word/2010/wordprocessingInk" xmlns:wne="http://schemas.microsoft.com/office/word/2006/wordml" xmlns:wps="http://schemas.microsoft.com/office/word/2010/wordprocessingShape" mc:Ignorable="w14 w15 wp14">
+<w:numbering xmlns:wpc="http://schemas.microsoft.com/office/word/2010/wordprocessingCanvas" xmlns:cx="http://schemas.microsoft.com/office/drawing/2014/chartex" xmlns:cx1="http://schemas.microsoft.com/office/drawing/2015/9/8/chartex" xmlns:cx2="http://schemas.microsoft.com/office/drawing/2015/10/21/chartex" xmlns:cx3="http://schemas.microsoft.com/office/drawing/2016/5/9/chartex" xmlns:cx4="http://schemas.microsoft.com/office/drawing/2016/5/10/chartex" xmlns:cx5="http://schemas.microsoft.com/office/drawing/2016/5/11/chartex" xmlns:mc="http://schemas.openxmlformats.org/markup-compatibility/2006" xmlns:o="urn:schemas-microsoft-com:office:office" xmlns:r="http://schemas.openxmlformats.org/officeDocument/2006/relationships" xmlns:m="http://schemas.openxmlformats.org/officeDocument/2006/math" xmlns:v="urn:schemas-microsoft-com:vml" xmlns:wp14="http://schemas.microsoft.com/office/word/2010/wordprocessingDrawing" xmlns:wp="http://schemas.openxmlformats.org/drawingml/2006/wordprocessingDrawing" xmlns:w10="urn:schemas-microsoft-com:office:word" xmlns:w="http://schemas.openxmlformats.org/wordprocessingml/2006/main" xmlns:w14="http://schemas.microsoft.com/office/word/2010/wordml" xmlns:w15="http://schemas.microsoft.com/office/word/2012/wordml" xmlns:w16se="http://schemas.microsoft.com/office/word/2015/wordml/symex" xmlns:wpg="http://schemas.microsoft.com/office/word/2010/wordprocessingGroup" xmlns:wpi="http://schemas.microsoft.com/office/word/2010/wordprocessingInk" xmlns:wne="http://schemas.microsoft.com/office/word/2006/wordml" xmlns:wps="http://schemas.microsoft.com/office/word/2010/wordprocessingShape" mc:Ignorable="w14 w15 w16se wp14">
   <w:abstractNum w:abstractNumId="0" w15:restartNumberingAfterBreak="0">
     <w:nsid w:val="050675FE"/>
     <w:multiLevelType w:val="multilevel"/>
@@ -12031,7 +11894,7 @@
 </file>
 
 <file path=word/styles.xml><?xml version="1.0" encoding="utf-8"?>
-<w:styles xmlns:mc="http://schemas.openxmlformats.org/markup-compatibility/2006" xmlns:r="http://schemas.openxmlformats.org/officeDocument/2006/relationships" xmlns:w="http://schemas.openxmlformats.org/wordprocessingml/2006/main" xmlns:w14="http://schemas.microsoft.com/office/word/2010/wordml" xmlns:w15="http://schemas.microsoft.com/office/word/2012/wordml" mc:Ignorable="w14 w15">
+<w:styles xmlns:mc="http://schemas.openxmlformats.org/markup-compatibility/2006" xmlns:r="http://schemas.openxmlformats.org/officeDocument/2006/relationships" xmlns:w="http://schemas.openxmlformats.org/wordprocessingml/2006/main" xmlns:w14="http://schemas.microsoft.com/office/word/2010/wordml" xmlns:w15="http://schemas.microsoft.com/office/word/2012/wordml" xmlns:w16se="http://schemas.microsoft.com/office/word/2015/wordml/symex" mc:Ignorable="w14 w15 w16se">
   <w:docDefaults>
     <w:rPrDefault>
       <w:rPr>
@@ -12044,7 +11907,7 @@
     </w:rPrDefault>
     <w:pPrDefault/>
   </w:docDefaults>
-  <w:latentStyles w:defLockedState="0" w:defUIPriority="99" w:defSemiHidden="0" w:defUnhideWhenUsed="0" w:defQFormat="0" w:count="371">
+  <w:latentStyles w:defLockedState="0" w:defUIPriority="99" w:defSemiHidden="0" w:defUnhideWhenUsed="0" w:defQFormat="0" w:count="374">
     <w:lsdException w:name="Normal" w:uiPriority="0" w:qFormat="1"/>
     <w:lsdException w:name="heading 1" w:uiPriority="0" w:qFormat="1"/>
     <w:lsdException w:name="heading 2" w:semiHidden="1" w:uiPriority="0" w:unhideWhenUsed="1" w:qFormat="1"/>
@@ -12150,7 +12013,6 @@
     <w:lsdException w:name="HTML Sample" w:semiHidden="1" w:unhideWhenUsed="1"/>
     <w:lsdException w:name="HTML Typewriter" w:semiHidden="1" w:unhideWhenUsed="1"/>
     <w:lsdException w:name="HTML Variable" w:semiHidden="1" w:unhideWhenUsed="1"/>
-    <w:lsdException w:name="Normal Table" w:semiHidden="1" w:unhideWhenUsed="1"/>
     <w:lsdException w:name="annotation subject" w:semiHidden="1" w:unhideWhenUsed="1"/>
     <w:lsdException w:name="No List" w:semiHidden="1" w:unhideWhenUsed="1"/>
     <w:lsdException w:name="Outline List 1" w:semiHidden="1" w:unhideWhenUsed="1"/>
@@ -12195,7 +12057,6 @@
     <w:lsdException w:name="Table Professional" w:semiHidden="1" w:unhideWhenUsed="1"/>
     <w:lsdException w:name="Table Subtle 1" w:semiHidden="1" w:unhideWhenUsed="1"/>
     <w:lsdException w:name="Table Subtle 2" w:semiHidden="1" w:unhideWhenUsed="1"/>
-    <w:lsdException w:name="Table Web 1" w:semiHidden="1" w:unhideWhenUsed="1"/>
     <w:lsdException w:name="Table Web 2" w:semiHidden="1" w:unhideWhenUsed="1"/>
     <w:lsdException w:name="Table Web 3" w:semiHidden="1" w:unhideWhenUsed="1"/>
     <w:lsdException w:name="Balloon Text" w:semiHidden="1" w:unhideWhenUsed="1"/>
@@ -12416,6 +12277,9 @@
     <w:lsdException w:name="List Table 5 Dark Accent 6" w:uiPriority="50"/>
     <w:lsdException w:name="List Table 6 Colorful Accent 6" w:uiPriority="51"/>
     <w:lsdException w:name="List Table 7 Colorful Accent 6" w:uiPriority="52"/>
+    <w:lsdException w:name="Mention" w:semiHidden="1" w:unhideWhenUsed="1"/>
+    <w:lsdException w:name="Smart Hyperlink" w:semiHidden="1" w:unhideWhenUsed="1"/>
+    <w:lsdException w:name="Hashtag" w:semiHidden="1" w:unhideWhenUsed="1"/>
   </w:latentStyles>
   <w:style w:type="paragraph" w:default="1" w:styleId="a0">
     <w:name w:val="Normal"/>
@@ -13078,7 +12942,7 @@
 </file>
 
 <file path=customXml/itemProps1.xml><?xml version="1.0" encoding="utf-8"?>
-<ds:datastoreItem xmlns:ds="http://schemas.openxmlformats.org/officeDocument/2006/customXml" ds:itemID="{B27A8B25-5097-458B-8632-BD6CB2A758F0}">
+<ds:datastoreItem xmlns:ds="http://schemas.openxmlformats.org/officeDocument/2006/customXml" ds:itemID="{A4110FE5-B68B-4837-9A8A-984BF1C3256D}">
   <ds:schemaRefs>
     <ds:schemaRef ds:uri="http://schemas.openxmlformats.org/officeDocument/2006/bibliography"/>
   </ds:schemaRefs>

</xml_diff>